<commit_message>
fix log, fix template
</commit_message>
<xml_diff>
--- a/uploads/files/pending/2tv/pending_quyet_dinh_tam_ngung_kinh_doanh.docx
+++ b/uploads/files/pending/2tv/pending_quyet_dinh_tam_ngung_kinh_doanh.docx
@@ -15,7 +15,7 @@
           <w:bottom w:w="0" w:type="dxa"/>
           <w:right w:w="108" w:type="dxa"/>
         </w:tblCellMar>
-        <w:tblLook w:val="04a0" w:noVBand="1" w:noHBand="0" w:lastColumn="0" w:firstColumn="1" w:lastRow="0" w:firstRow="1"/>
+        <w:tblLook w:firstRow="1" w:noVBand="1" w:lastRow="0" w:firstColumn="1" w:lastColumn="0" w:noHBand="0" w:val="04a0"/>
       </w:tblPr>
       <w:tblGrid>
         <w:gridCol w:w="3916"/>
@@ -38,7 +38,8 @@
           <w:p>
             <w:pPr>
               <w:pStyle w:val="Normal"/>
-              <w:widowControl/>
+              <w:widowControl w:val="false"/>
+              <w:suppressAutoHyphens w:val="true"/>
               <w:spacing w:lineRule="auto" w:line="240" w:before="0" w:after="120"/>
               <w:ind w:left="0" w:right="0" w:hanging="0"/>
               <w:jc w:val="center"/>
@@ -55,7 +56,7 @@
               <mc:AlternateContent>
                 <mc:Choice Requires="wps">
                   <w:drawing>
-                    <wp:anchor behindDoc="0" distT="0" distB="19050" distL="0" distR="20320" simplePos="0" locked="0" layoutInCell="0" allowOverlap="1" relativeHeight="2" wp14:anchorId="4E5E1475">
+                    <wp:anchor behindDoc="0" distT="5715" distB="5080" distL="5080" distR="5715" simplePos="0" locked="0" layoutInCell="0" allowOverlap="1" relativeHeight="2" wp14:anchorId="4E5E1475">
                       <wp:simplePos x="0" y="0"/>
                       <wp:positionH relativeFrom="column">
                         <wp:posOffset>516890</wp:posOffset>
@@ -131,7 +132,8 @@
           <w:p>
             <w:pPr>
               <w:pStyle w:val="Normal"/>
-              <w:widowControl/>
+              <w:widowControl w:val="false"/>
+              <w:suppressAutoHyphens w:val="true"/>
               <w:spacing w:lineRule="auto" w:line="240" w:before="0" w:after="120"/>
               <w:ind w:left="0" w:right="0" w:hanging="0"/>
               <w:jc w:val="center"/>
@@ -144,10 +146,8 @@
             <w:r>
               <w:rPr>
                 <w:rFonts w:eastAsia="Times New Roman" w:ascii="Times New Roman" w:hAnsi="Times New Roman"/>
-                <w:kern w:val="0"/>
-                <w:sz w:val="20"/>
-                <w:szCs w:val="20"/>
-                <w:lang w:val="en-US" w:eastAsia="en-US" w:bidi="ar-SA"/>
+                <w:sz w:val="26"/>
+                <w:szCs w:val="26"/>
               </w:rPr>
             </w:r>
           </w:p>
@@ -165,7 +165,8 @@
           <w:p>
             <w:pPr>
               <w:pStyle w:val="Normal"/>
-              <w:widowControl/>
+              <w:widowControl w:val="false"/>
+              <w:suppressAutoHyphens w:val="true"/>
               <w:spacing w:lineRule="auto" w:line="240" w:before="0" w:after="0"/>
               <w:ind w:left="0" w:right="0" w:hanging="0"/>
               <w:jc w:val="center"/>
@@ -194,7 +195,8 @@
           <w:p>
             <w:pPr>
               <w:pStyle w:val="Normal"/>
-              <w:widowControl/>
+              <w:widowControl w:val="false"/>
+              <w:suppressAutoHyphens w:val="true"/>
               <w:spacing w:lineRule="auto" w:line="240" w:before="0" w:after="0"/>
               <w:ind w:left="0" w:right="0" w:hanging="0"/>
               <w:jc w:val="center"/>
@@ -210,7 +212,7 @@
               <mc:AlternateContent>
                 <mc:Choice Requires="wps">
                   <w:drawing>
-                    <wp:anchor behindDoc="0" distT="0" distB="19050" distL="0" distR="30480" simplePos="0" locked="0" layoutInCell="0" allowOverlap="1" relativeHeight="3" wp14:anchorId="5F545B05">
+                    <wp:anchor behindDoc="0" distT="5715" distB="5080" distL="5715" distR="5080" simplePos="0" locked="0" layoutInCell="0" allowOverlap="1" relativeHeight="3" wp14:anchorId="5F545B05">
                       <wp:simplePos x="0" y="0"/>
                       <wp:positionH relativeFrom="column">
                         <wp:posOffset>851535</wp:posOffset>
@@ -297,7 +299,8 @@
           <w:p>
             <w:pPr>
               <w:pStyle w:val="Normal"/>
-              <w:widowControl/>
+              <w:widowControl w:val="false"/>
+              <w:suppressAutoHyphens w:val="true"/>
               <w:spacing w:lineRule="auto" w:line="240" w:before="0" w:after="120"/>
               <w:ind w:left="0" w:right="0" w:hanging="0"/>
               <w:jc w:val="center"/>
@@ -334,7 +337,8 @@
           <w:p>
             <w:pPr>
               <w:pStyle w:val="Normal"/>
-              <w:widowControl/>
+              <w:widowControl w:val="false"/>
+              <w:suppressAutoHyphens w:val="true"/>
               <w:spacing w:lineRule="auto" w:line="240" w:before="0" w:after="0"/>
               <w:ind w:left="0" w:right="0" w:hanging="0"/>
               <w:jc w:val="left"/>
@@ -460,7 +464,7 @@
         <mc:AlternateContent>
           <mc:Choice Requires="wps">
             <w:drawing>
-              <wp:anchor behindDoc="0" distT="0" distB="19050" distL="0" distR="28575" simplePos="0" locked="0" layoutInCell="0" allowOverlap="1" relativeHeight="4" wp14:anchorId="7BC0A979">
+              <wp:anchor behindDoc="0" distT="5715" distB="5080" distL="5715" distR="5080" simplePos="0" locked="0" layoutInCell="0" allowOverlap="1" relativeHeight="4" wp14:anchorId="7BC0A979">
                 <wp:simplePos x="0" y="0"/>
                 <wp:positionH relativeFrom="column">
                   <wp:posOffset>2238375</wp:posOffset>
@@ -544,13 +548,9 @@
       <w:pPr>
         <w:pStyle w:val="Normal"/>
         <w:spacing w:lineRule="auto" w:line="240" w:before="0" w:after="120"/>
-        <w:ind w:left="0" w:right="0" w:firstLine="360"/>
-        <w:jc w:val="both"/>
-        <w:rPr>
-          <w:rFonts w:ascii="Times New Roman" w:hAnsi="Times New Roman" w:eastAsia="Times New Roman"/>
-          <w:sz w:val="28"/>
-          <w:szCs w:val="28"/>
-        </w:rPr>
+        <w:ind w:left="0" w:right="0" w:hanging="0"/>
+        <w:jc w:val="left"/>
+        <w:rPr/>
       </w:pPr>
       <w:r>
         <w:rPr>
@@ -558,7 +558,24 @@
           <w:sz w:val="28"/>
           <w:szCs w:val="28"/>
         </w:rPr>
-        <w:t> </w:t>
+        <w:t xml:space="preserve">- Căn cứ Luật Doanh nghiệp số </w:t>
+      </w:r>
+      <w:r>
+        <w:rPr>
+          <w:rFonts w:ascii="Times New Roman" w:hAnsi="Times New Roman"/>
+          <w:sz w:val="28"/>
+          <w:szCs w:val="28"/>
+          <w:lang w:val="nl-NL"/>
+        </w:rPr>
+        <w:t>59/2020/QH14</w:t>
+      </w:r>
+      <w:r>
+        <w:rPr>
+          <w:rFonts w:eastAsia="Times New Roman" w:ascii="Times New Roman" w:hAnsi="Times New Roman"/>
+          <w:sz w:val="28"/>
+          <w:szCs w:val="28"/>
+        </w:rPr>
+        <w:t xml:space="preserve"> được Quốc hội thông qua ngày17 tháng 06 năm 2020;</w:t>
       </w:r>
     </w:p>
     <w:p>
@@ -575,24 +592,7 @@
           <w:sz w:val="28"/>
           <w:szCs w:val="28"/>
         </w:rPr>
-        <w:t xml:space="preserve">- Căn cứ Luật Doanh nghiệp số </w:t>
-      </w:r>
-      <w:r>
-        <w:rPr>
-          <w:rFonts w:ascii="Times New Roman" w:hAnsi="Times New Roman"/>
-          <w:sz w:val="28"/>
-          <w:szCs w:val="28"/>
-          <w:lang w:val="nl-NL"/>
-        </w:rPr>
-        <w:t>59/2020/QH14</w:t>
-      </w:r>
-      <w:r>
-        <w:rPr>
-          <w:rFonts w:eastAsia="Times New Roman" w:ascii="Times New Roman" w:hAnsi="Times New Roman"/>
-          <w:sz w:val="28"/>
-          <w:szCs w:val="28"/>
-        </w:rPr>
-        <w:t xml:space="preserve"> được Quốc hội thông qua ngày 17 tháng 06 năm 2020;</w:t>
+        <w:t>- Căn cứ Điều lệ {pending_approve_company_name | upper};</w:t>
       </w:r>
     </w:p>
     <w:p>
@@ -609,45 +609,7 @@
           <w:sz w:val="28"/>
           <w:szCs w:val="28"/>
         </w:rPr>
-        <w:t>- Căn cứ Điều lệ {pending_approve_company_name | upper};</w:t>
-      </w:r>
-    </w:p>
-    <w:p>
-      <w:pPr>
-        <w:pStyle w:val="Normal"/>
-        <w:spacing w:lineRule="auto" w:line="240" w:before="0" w:after="120"/>
-        <w:ind w:left="0" w:right="0" w:hanging="0"/>
-        <w:jc w:val="left"/>
-        <w:rPr/>
-      </w:pPr>
-      <w:r>
-        <w:rPr>
-          <w:rFonts w:eastAsia="Times New Roman" w:ascii="Times New Roman" w:hAnsi="Times New Roman"/>
-          <w:sz w:val="28"/>
-          <w:szCs w:val="28"/>
-        </w:rPr>
         <w:t>- Căn cứ Biên bản họp số ……………. của Hội đồng thành viên thông qua ngày {date} tháng {month} năm {year} về việc tạm ngừng kinh doanh.</w:t>
-      </w:r>
-    </w:p>
-    <w:p>
-      <w:pPr>
-        <w:pStyle w:val="Normal"/>
-        <w:spacing w:lineRule="auto" w:line="240" w:before="0" w:after="120"/>
-        <w:ind w:left="0" w:right="0" w:hanging="0"/>
-        <w:jc w:val="both"/>
-        <w:rPr>
-          <w:rFonts w:ascii="Times New Roman" w:hAnsi="Times New Roman" w:eastAsia="Times New Roman"/>
-          <w:sz w:val="28"/>
-          <w:szCs w:val="28"/>
-        </w:rPr>
-      </w:pPr>
-      <w:r>
-        <w:rPr>
-          <w:rFonts w:eastAsia="Times New Roman" w:ascii="Times New Roman" w:hAnsi="Times New Roman"/>
-          <w:sz w:val="28"/>
-          <w:szCs w:val="28"/>
-        </w:rPr>
-        <w:t> </w:t>
       </w:r>
     </w:p>
     <w:p>
@@ -946,29 +908,6 @@
           <w:szCs w:val="28"/>
         </w:rPr>
         <w:t>: Quyết định này có hiệu lực kể từ ngày ký.</w:t>
-      </w:r>
-    </w:p>
-    <w:p>
-      <w:pPr>
-        <w:pStyle w:val="Normal"/>
-        <w:spacing w:lineRule="auto" w:line="240" w:before="0" w:after="120"/>
-        <w:ind w:left="360" w:right="0" w:hanging="0"/>
-        <w:jc w:val="both"/>
-        <w:rPr>
-          <w:rFonts w:ascii="Times New Roman" w:hAnsi="Times New Roman" w:eastAsia="Times New Roman"/>
-          <w:sz w:val="28"/>
-          <w:szCs w:val="28"/>
-        </w:rPr>
-      </w:pPr>
-      <w:r>
-        <w:rPr>
-          <w:rFonts w:eastAsia="Times New Roman" w:ascii="Times New Roman" w:hAnsi="Times New Roman"/>
-          <w:b/>
-          <w:bCs/>
-          <w:sz w:val="28"/>
-          <w:szCs w:val="28"/>
-        </w:rPr>
-        <w:t>  </w:t>
       </w:r>
     </w:p>
     <w:tbl>
@@ -983,7 +922,7 @@
           <w:bottom w:w="0" w:type="dxa"/>
           <w:right w:w="108" w:type="dxa"/>
         </w:tblCellMar>
-        <w:tblLook w:val="04a0" w:noVBand="1" w:noHBand="0" w:lastColumn="0" w:firstColumn="1" w:lastRow="0" w:firstRow="1"/>
+        <w:tblLook w:firstRow="1" w:noVBand="1" w:lastRow="0" w:firstColumn="1" w:lastColumn="0" w:noHBand="0" w:val="04a0"/>
       </w:tblPr>
       <w:tblGrid>
         <w:gridCol w:w="4406"/>
@@ -1277,23 +1216,7 @@
                 <w:sz w:val="28"/>
                 <w:szCs w:val="28"/>
               </w:rPr>
-              <w:t>{pending_approve_contribute_members</w:t>
-            </w:r>
-            <w:r>
-              <w:rPr>
-                <w:rFonts w:eastAsia="Times New Roman" w:ascii="Times New Roman" w:hAnsi="Times New Roman"/>
-                <w:sz w:val="28"/>
-                <w:szCs w:val="28"/>
-              </w:rPr>
-              <w:t>[0].</w:t>
-            </w:r>
-            <w:r>
-              <w:rPr>
-                <w:rFonts w:eastAsia="Times New Roman" w:ascii="Times New Roman" w:hAnsi="Times New Roman"/>
-                <w:sz w:val="28"/>
-                <w:szCs w:val="28"/>
-              </w:rPr>
-              <w:t>name | upper}</w:t>
+              <w:t>{pending_approve_contribute_members[0].name | upper}</w:t>
             </w:r>
           </w:p>
           <w:p>
@@ -1332,106 +1255,7 @@
         </w:rPr>
       </w:pPr>
       <w:r>
-        <w:rPr>
-          <w:rFonts w:eastAsia="Times New Roman" w:ascii="Times New Roman" w:hAnsi="Times New Roman"/>
-          <w:sz w:val="28"/>
-          <w:szCs w:val="28"/>
-        </w:rPr>
-        <w:t> </w:t>
-      </w:r>
-    </w:p>
-    <w:p>
-      <w:pPr>
-        <w:pStyle w:val="Normal"/>
-        <w:spacing w:lineRule="auto" w:line="240" w:before="0" w:after="120"/>
-        <w:ind w:left="0" w:right="0" w:hanging="0"/>
-        <w:rPr>
-          <w:rFonts w:ascii="Times New Roman" w:hAnsi="Times New Roman" w:eastAsia="Times New Roman"/>
-          <w:sz w:val="28"/>
-          <w:szCs w:val="28"/>
-        </w:rPr>
-      </w:pPr>
-      <w:r>
-        <w:rPr>
-          <w:rFonts w:eastAsia="Times New Roman" w:ascii="Times New Roman" w:hAnsi="Times New Roman"/>
-          <w:sz w:val="28"/>
-          <w:szCs w:val="28"/>
-        </w:rPr>
-      </w:r>
-    </w:p>
-    <w:p>
-      <w:pPr>
-        <w:pStyle w:val="Normal"/>
-        <w:spacing w:lineRule="auto" w:line="240" w:before="0" w:after="120"/>
-        <w:ind w:left="0" w:right="0" w:hanging="0"/>
-        <w:rPr>
-          <w:rFonts w:ascii="Times New Roman" w:hAnsi="Times New Roman" w:eastAsia="Times New Roman"/>
-          <w:sz w:val="28"/>
-          <w:szCs w:val="28"/>
-        </w:rPr>
-      </w:pPr>
-      <w:r>
-        <w:rPr>
-          <w:rFonts w:eastAsia="Times New Roman" w:ascii="Times New Roman" w:hAnsi="Times New Roman"/>
-          <w:sz w:val="28"/>
-          <w:szCs w:val="28"/>
-        </w:rPr>
-        <w:t> </w:t>
-      </w:r>
-    </w:p>
-    <w:p>
-      <w:pPr>
-        <w:pStyle w:val="Normal"/>
-        <w:spacing w:lineRule="auto" w:line="240" w:before="0" w:after="120"/>
-        <w:ind w:left="0" w:right="0" w:hanging="0"/>
-        <w:rPr>
-          <w:rFonts w:ascii="Times New Roman" w:hAnsi="Times New Roman" w:eastAsia="Times New Roman"/>
-          <w:color w:val="FF0000"/>
-          <w:sz w:val="28"/>
-          <w:szCs w:val="28"/>
-        </w:rPr>
-      </w:pPr>
-      <w:r>
-        <w:rPr>
-          <w:rFonts w:eastAsia="Times New Roman" w:ascii="Times New Roman" w:hAnsi="Times New Roman"/>
-          <w:sz w:val="28"/>
-          <w:szCs w:val="28"/>
-        </w:rPr>
-        <w:t> </w:t>
-      </w:r>
-      <w:r>
-        <w:rPr>
-          <w:rFonts w:eastAsia="Times New Roman" w:ascii="Times New Roman" w:hAnsi="Times New Roman"/>
-          <w:sz w:val="28"/>
-          <w:szCs w:val="28"/>
-        </w:rPr>
-        <w:tab/>
-        <w:tab/>
-        <w:tab/>
-        <w:tab/>
-        <w:tab/>
-        <w:tab/>
-        <w:tab/>
-        <w:tab/>
-        <w:tab/>
-      </w:r>
-    </w:p>
-    <w:p>
-      <w:pPr>
-        <w:pStyle w:val="Normal"/>
-        <w:spacing w:lineRule="auto" w:line="240" w:before="0" w:after="120"/>
-        <w:rPr>
-          <w:rFonts w:ascii="Times New Roman" w:hAnsi="Times New Roman"/>
-          <w:sz w:val="28"/>
-          <w:szCs w:val="28"/>
-        </w:rPr>
-      </w:pPr>
-      <w:r>
-        <w:rPr>
-          <w:rFonts w:ascii="Times New Roman" w:hAnsi="Times New Roman"/>
-          <w:sz w:val="28"/>
-          <w:szCs w:val="28"/>
-        </w:rPr>
+        <w:rPr/>
       </w:r>
     </w:p>
     <w:p>
@@ -1862,6 +1686,7 @@
     <w:rsid w:val="00360e8e"/>
     <w:pPr>
       <w:widowControl/>
+      <w:suppressAutoHyphens w:val="true"/>
       <w:bidi w:val="0"/>
       <w:spacing w:lineRule="auto" w:line="276" w:before="0" w:after="200"/>
       <w:ind w:left="144" w:right="1008" w:hanging="0"/>

</xml_diff>